<commit_message>
Added core data demo project
</commit_message>
<xml_diff>
--- a/CV/DuyNguyen_CV.docx
+++ b/CV/DuyNguyen_CV.docx
@@ -223,33 +223,17 @@
                 <w:szCs w:val="20"/>
               </w:rPr>
             </w:pPr>
-            <w:r>
-              <w:fldChar w:fldCharType="begin"/>
-            </w:r>
-            <w:r>
-              <w:instrText xml:space="preserve"> HYPERLINK "mailto:nguyenvunhatduy@gmail.com" </w:instrText>
-            </w:r>
-            <w:r>
-              <w:fldChar w:fldCharType="separate"/>
-            </w:r>
-            <w:r>
-              <w:rPr>
-                <w:rStyle w:val="Hyperlink"/>
-                <w:rFonts w:ascii="Calibri" w:hAnsi="Calibri" w:cs="Calibri"/>
-                <w:sz w:val="20"/>
-                <w:szCs w:val="20"/>
-              </w:rPr>
-              <w:t>nguyenvunhatduy@gmail.com</w:t>
-            </w:r>
-            <w:r>
-              <w:rPr>
-                <w:rStyle w:val="Hyperlink"/>
-                <w:rFonts w:ascii="Calibri" w:hAnsi="Calibri" w:cs="Calibri"/>
-                <w:sz w:val="20"/>
-                <w:szCs w:val="20"/>
-              </w:rPr>
-              <w:fldChar w:fldCharType="end"/>
-            </w:r>
+            <w:hyperlink r:id="rId6" w:history="1">
+              <w:r>
+                <w:rPr>
+                  <w:rStyle w:val="Hyperlink"/>
+                  <w:rFonts w:ascii="Calibri" w:hAnsi="Calibri" w:cs="Calibri"/>
+                  <w:sz w:val="20"/>
+                  <w:szCs w:val="20"/>
+                </w:rPr>
+                <w:t>nguyenvunhatduy@gmail.com</w:t>
+              </w:r>
+            </w:hyperlink>
           </w:p>
           <w:p>
             <w:pPr>
@@ -263,7 +247,7 @@
                 <w:u w:val="single"/>
               </w:rPr>
             </w:pPr>
-            <w:hyperlink r:id="rId6" w:history="1">
+            <w:hyperlink r:id="rId7" w:history="1">
               <w:r>
                 <w:rPr>
                   <w:rStyle w:val="Hyperlink"/>
@@ -295,7 +279,7 @@
               </w:rPr>
               <w:t xml:space="preserve"> </w:t>
             </w:r>
-            <w:hyperlink r:id="rId7" w:history="1">
+            <w:hyperlink r:id="rId8" w:history="1">
               <w:proofErr w:type="spellStart"/>
               <w:r>
                 <w:rPr>
@@ -339,7 +323,7 @@
               </w:rPr>
               <w:t xml:space="preserve"> </w:t>
             </w:r>
-            <w:hyperlink r:id="rId8" w:history="1">
+            <w:hyperlink r:id="rId9" w:history="1">
               <w:proofErr w:type="spellStart"/>
               <w:r>
                 <w:rPr>
@@ -382,7 +366,7 @@
               </w:rPr>
               <w:t xml:space="preserve"> </w:t>
             </w:r>
-            <w:hyperlink r:id="rId9" w:history="1">
+            <w:hyperlink r:id="rId10" w:history="1">
               <w:proofErr w:type="spellStart"/>
               <w:r>
                 <w:rPr>
@@ -852,6 +836,7 @@
                       <w:b/>
                       <w:sz w:val="22"/>
                       <w:szCs w:val="22"/>
+                      <w:lang w:val="vi-VN"/>
                     </w:rPr>
                   </w:pPr>
                   <w:r>
@@ -861,7 +846,35 @@
                       <w:sz w:val="22"/>
                       <w:szCs w:val="22"/>
                     </w:rPr>
-                    <w:t>8/2019 - Current</w:t>
+                    <w:t xml:space="preserve">8/2019 </w:t>
+                  </w:r>
+                  <w:r>
+                    <w:rPr>
+                      <w:rFonts w:ascii="Calibri" w:hAnsi="Calibri" w:cs="Calibri"/>
+                      <w:b/>
+                      <w:sz w:val="22"/>
+                      <w:szCs w:val="22"/>
+                    </w:rPr>
+                    <w:t>–</w:t>
+                  </w:r>
+                  <w:r>
+                    <w:rPr>
+                      <w:rFonts w:ascii="Calibri" w:hAnsi="Calibri" w:cs="Calibri"/>
+                      <w:b/>
+                      <w:sz w:val="22"/>
+                      <w:szCs w:val="22"/>
+                    </w:rPr>
+                    <w:t xml:space="preserve"> </w:t>
+                  </w:r>
+                  <w:r>
+                    <w:rPr>
+                      <w:rFonts w:ascii="Calibri" w:hAnsi="Calibri" w:cs="Calibri"/>
+                      <w:b/>
+                      <w:sz w:val="22"/>
+                      <w:szCs w:val="22"/>
+                      <w:lang w:val="vi-VN"/>
+                    </w:rPr>
+                    <w:t>04/2021</w:t>
                   </w:r>
                 </w:p>
               </w:tc>
@@ -2639,7 +2652,7 @@
                       <w:sz w:val="22"/>
                     </w:rPr>
                   </w:pPr>
-                  <w:hyperlink r:id="rId10" w:history="1">
+                  <w:hyperlink r:id="rId11" w:history="1">
                     <w:proofErr w:type="spellStart"/>
                     <w:r>
                       <w:rPr>
@@ -2734,7 +2747,7 @@
                       <w:sz w:val="22"/>
                     </w:rPr>
                   </w:pPr>
-                  <w:hyperlink r:id="rId11" w:history="1">
+                  <w:hyperlink r:id="rId12" w:history="1">
                     <w:proofErr w:type="spellStart"/>
                     <w:r>
                       <w:rPr>
@@ -3004,7 +3017,7 @@
                       <w:szCs w:val="14"/>
                     </w:rPr>
                   </w:pPr>
-                  <w:hyperlink r:id="rId12" w:history="1">
+                  <w:hyperlink r:id="rId13" w:history="1">
                     <w:proofErr w:type="spellStart"/>
                     <w:r>
                       <w:rPr>

</xml_diff>